<commit_message>
Tiểu luận - tài khoản github
</commit_message>
<xml_diff>
--- a/Documents/20220719034119_bieu_mau_tieu_luan.docx
+++ b/Documents/20220719034119_bieu_mau_tieu_luan.docx
@@ -6675,7 +6675,6 @@
                       <w:sz w:val="28"/>
                     </w:rPr>
                   </w:pPr>
-                  <w:bookmarkStart w:id="0" w:name="_GoBack"/>
                   <w:r>
                     <w:rPr>
                       <w:b/>
@@ -7026,6 +7025,45 @@
                     </w:rPr>
                     <w:tab/>
                   </w:r>
+                </w:p>
+                <w:p>
+                  <w:pPr>
+                    <w:tabs>
+                      <w:tab w:val="left" w:leader="dot" w:pos="1276"/>
+                      <w:tab w:val="left" w:pos="2835"/>
+                      <w:tab w:val="left" w:pos="3261"/>
+                      <w:tab w:val="left" w:leader="dot" w:pos="6804"/>
+                    </w:tabs>
+                    <w:ind w:firstLine="426"/>
+                    <w:rPr>
+                      <w:b/>
+                      <w:sz w:val="28"/>
+                    </w:rPr>
+                  </w:pPr>
+                  <w:r>
+                    <w:rPr>
+                      <w:b/>
+                      <w:sz w:val="28"/>
+                    </w:rPr>
+                    <w:t>Tài khoản github</w:t>
+                  </w:r>
+                  <w:r>
+                    <w:rPr>
+                      <w:b/>
+                      <w:sz w:val="28"/>
+                    </w:rPr>
+                    <w:tab/>
+                  </w:r>
+                  <w:r>
+                    <w:rPr>
+                      <w:b/>
+                      <w:sz w:val="28"/>
+                    </w:rPr>
+                    <w:tab/>
+                    <w:t>:</w:t>
+                  </w:r>
+                  <w:bookmarkStart w:id="0" w:name="_GoBack"/>
+                  <w:bookmarkEnd w:id="0"/>
                   <w:r>
                     <w:rPr>
                       <w:b/>
@@ -7286,7 +7324,6 @@
                     <w:t>SV để rời, không đóng thành cuốn</w:t>
                   </w:r>
                 </w:p>
-                <w:bookmarkEnd w:id="0"/>
                 <w:p>
                   <w:pPr>
                     <w:rPr>
@@ -8940,7 +8977,7 @@
         <w:noProof/>
         <w:color w:val="FFFFFF"/>
       </w:rPr>
-      <w:t>2</w:t>
+      <w:t>4</w:t>
     </w:r>
     <w:r>
       <w:rPr>
@@ -8997,7 +9034,7 @@
       <w:rPr>
         <w:noProof/>
       </w:rPr>
-      <w:t>2</w:t>
+      <w:t>4</w:t>
     </w:r>
     <w:r>
       <w:fldChar w:fldCharType="end"/>
@@ -9431,6 +9468,7 @@
   <w:style w:type="character" w:default="1" w:styleId="DefaultParagraphFont">
     <w:name w:val="Default Paragraph Font"/>
     <w:uiPriority w:val="1"/>
+    <w:semiHidden/>
     <w:unhideWhenUsed/>
   </w:style>
   <w:style w:type="table" w:default="1" w:styleId="TableNormal">

</xml_diff>